<commit_message>
UPDATE: titul for reports
</commit_message>
<xml_diff>
--- a/src/titul.docx
+++ b/src/titul.docx
@@ -103,6 +103,7 @@
               <w:spacing w:after="0"/>
               <w:jc w:val="center"/>
               <w:rPr>
+                <w:rFonts w:ascii="Times New Roman" w:hAnsi="Times New Roman" w:cs="Times New Roman"/>
                 <w:b/>
                 <w:sz w:val="24"/>
                 <w:szCs w:val="24"/>
@@ -110,6 +111,7 @@
             </w:pPr>
             <w:r>
               <w:rPr>
+                <w:rFonts w:ascii="Times New Roman" w:hAnsi="Times New Roman" w:cs="Times New Roman"/>
                 <w:b/>
                 <w:sz w:val="24"/>
                 <w:szCs w:val="24"/>
@@ -122,6 +124,7 @@
               <w:spacing w:after="0"/>
               <w:jc w:val="center"/>
               <w:rPr>
+                <w:rFonts w:ascii="Times New Roman" w:hAnsi="Times New Roman" w:cs="Times New Roman"/>
                 <w:b/>
                 <w:sz w:val="24"/>
                 <w:szCs w:val="24"/>
@@ -129,6 +132,7 @@
             </w:pPr>
             <w:r>
               <w:rPr>
+                <w:rFonts w:ascii="Times New Roman" w:hAnsi="Times New Roman" w:cs="Times New Roman"/>
                 <w:b/>
                 <w:sz w:val="24"/>
                 <w:szCs w:val="24"/>
@@ -141,6 +145,7 @@
               <w:spacing w:after="0"/>
               <w:jc w:val="center"/>
               <w:rPr>
+                <w:rFonts w:ascii="Times New Roman" w:hAnsi="Times New Roman" w:cs="Times New Roman"/>
                 <w:b/>
                 <w:sz w:val="24"/>
                 <w:szCs w:val="24"/>
@@ -148,6 +153,7 @@
             </w:pPr>
             <w:r>
               <w:rPr>
+                <w:rFonts w:ascii="Times New Roman" w:hAnsi="Times New Roman" w:cs="Times New Roman"/>
                 <w:b/>
                 <w:sz w:val="24"/>
                 <w:szCs w:val="24"/>
@@ -161,6 +167,7 @@
               <w:ind w:right="-2"/>
               <w:jc w:val="center"/>
               <w:rPr>
+                <w:rFonts w:ascii="Times New Roman" w:hAnsi="Times New Roman" w:cs="Times New Roman"/>
                 <w:b/>
                 <w:sz w:val="24"/>
                 <w:szCs w:val="24"/>
@@ -168,6 +175,7 @@
             </w:pPr>
             <w:r>
               <w:rPr>
+                <w:rFonts w:ascii="Times New Roman" w:hAnsi="Times New Roman" w:cs="Times New Roman"/>
                 <w:b/>
                 <w:sz w:val="24"/>
                 <w:szCs w:val="24"/>
@@ -181,6 +189,7 @@
               <w:ind w:right="-2"/>
               <w:jc w:val="center"/>
               <w:rPr>
+                <w:rFonts w:ascii="Times New Roman" w:hAnsi="Times New Roman" w:cs="Times New Roman"/>
                 <w:b/>
                 <w:sz w:val="24"/>
                 <w:szCs w:val="24"/>
@@ -188,6 +197,7 @@
             </w:pPr>
             <w:r>
               <w:rPr>
+                <w:rFonts w:ascii="Times New Roman" w:hAnsi="Times New Roman" w:cs="Times New Roman"/>
                 <w:b/>
                 <w:sz w:val="24"/>
                 <w:szCs w:val="24"/>
@@ -200,6 +210,7 @@
               <w:spacing w:after="0"/>
               <w:jc w:val="center"/>
               <w:rPr>
+                <w:rFonts w:ascii="Times New Roman" w:hAnsi="Times New Roman" w:cs="Times New Roman"/>
                 <w:b/>
                 <w:sz w:val="24"/>
                 <w:szCs w:val="24"/>
@@ -207,6 +218,7 @@
             </w:pPr>
             <w:r>
               <w:rPr>
+                <w:rFonts w:ascii="Times New Roman" w:hAnsi="Times New Roman" w:cs="Times New Roman"/>
                 <w:b/>
                 <w:sz w:val="24"/>
                 <w:szCs w:val="24"/>
@@ -226,6 +238,7 @@
             </w:pPr>
             <w:r>
               <w:rPr>
+                <w:rFonts w:ascii="Times New Roman" w:hAnsi="Times New Roman" w:cs="Times New Roman"/>
                 <w:b/>
                 <w:sz w:val="24"/>
                 <w:szCs w:val="24"/>
@@ -252,12 +265,14 @@
     <w:p>
       <w:pPr>
         <w:rPr>
+          <w:rFonts w:ascii="Times New Roman" w:hAnsi="Times New Roman" w:cs="Times New Roman"/>
           <w:sz w:val="24"/>
           <w:szCs w:val="24"/>
         </w:rPr>
       </w:pPr>
       <w:r>
         <w:rPr>
+          <w:rFonts w:ascii="Times New Roman" w:hAnsi="Times New Roman" w:cs="Times New Roman"/>
           <w:sz w:val="24"/>
           <w:szCs w:val="24"/>
         </w:rPr>
@@ -265,6 +280,7 @@
       </w:r>
       <w:r>
         <w:rPr>
+          <w:rFonts w:ascii="Times New Roman" w:hAnsi="Times New Roman" w:cs="Times New Roman"/>
           <w:b/>
           <w:caps/>
           <w:sz w:val="24"/>
@@ -276,6 +292,7 @@
     <w:p>
       <w:pPr>
         <w:rPr>
+          <w:rFonts w:ascii="Times New Roman" w:hAnsi="Times New Roman" w:cs="Times New Roman"/>
           <w:b/>
           <w:sz w:val="24"/>
           <w:szCs w:val="24"/>
@@ -283,6 +300,7 @@
       </w:pPr>
       <w:r>
         <w:rPr>
+          <w:rFonts w:ascii="Times New Roman" w:hAnsi="Times New Roman" w:cs="Times New Roman"/>
           <w:sz w:val="24"/>
           <w:szCs w:val="24"/>
         </w:rPr>
@@ -290,6 +308,7 @@
       </w:r>
       <w:r>
         <w:rPr>
+          <w:rFonts w:ascii="Times New Roman" w:hAnsi="Times New Roman" w:cs="Times New Roman"/>
           <w:b/>
           <w:caps/>
           <w:sz w:val="24"/>
@@ -301,26 +320,22 @@
     <w:p>
       <w:pPr>
         <w:rPr>
+          <w:rFonts w:ascii="Times New Roman" w:hAnsi="Times New Roman" w:cs="Times New Roman"/>
           <w:sz w:val="24"/>
           <w:szCs w:val="24"/>
         </w:rPr>
       </w:pPr>
       <w:r>
         <w:rPr>
+          <w:rFonts w:ascii="Times New Roman" w:hAnsi="Times New Roman" w:cs="Times New Roman"/>
           <w:sz w:val="24"/>
           <w:szCs w:val="24"/>
         </w:rPr>
-        <w:t xml:space="preserve">НАПРАВЛЕНИЕ </w:t>
+        <w:t>НАПРАВЛЕНИЕ ПОДГОТОВКИ</w:t>
       </w:r>
       <w:r>
         <w:rPr>
-          <w:sz w:val="24"/>
-          <w:szCs w:val="24"/>
-        </w:rPr>
-        <w:t>ПОДГОТОВКИ</w:t>
-      </w:r>
-      <w:r>
-        <w:rPr>
+          <w:rFonts w:ascii="Times New Roman" w:hAnsi="Times New Roman" w:cs="Times New Roman"/>
           <w:sz w:val="24"/>
           <w:szCs w:val="24"/>
         </w:rPr>
@@ -328,6 +343,7 @@
       </w:r>
       <w:r>
         <w:rPr>
+          <w:rFonts w:ascii="Times New Roman" w:hAnsi="Times New Roman" w:cs="Times New Roman"/>
           <w:b/>
           <w:sz w:val="24"/>
           <w:szCs w:val="24"/>
@@ -336,6 +352,7 @@
       </w:r>
       <w:r>
         <w:rPr>
+          <w:rFonts w:ascii="Times New Roman" w:hAnsi="Times New Roman" w:cs="Times New Roman"/>
           <w:b/>
           <w:sz w:val="24"/>
           <w:szCs w:val="24"/>
@@ -528,133 +545,6 @@
           <w:sz w:val="32"/>
         </w:rPr>
       </w:pPr>
-      <w:r>
-        <w:rPr>
-          <w:b/>
-          <w:noProof/>
-          <w:snapToGrid/>
-          <w:spacing w:val="100"/>
-          <w:sz w:val="32"/>
-        </w:rPr>
-        <mc:AlternateContent>
-          <mc:Choice Requires="wps">
-            <w:drawing>
-              <wp:anchor distT="0" distB="0" distL="114300" distR="114300" simplePos="0" relativeHeight="251660288" behindDoc="0" locked="0" layoutInCell="1" allowOverlap="1" wp14:anchorId="051351C0" wp14:editId="25EC7D2A">
-                <wp:simplePos x="0" y="0"/>
-                <wp:positionH relativeFrom="column">
-                  <wp:posOffset>-13335</wp:posOffset>
-                </wp:positionH>
-                <wp:positionV relativeFrom="paragraph">
-                  <wp:posOffset>220980</wp:posOffset>
-                </wp:positionV>
-                <wp:extent cx="1129030" cy="295275"/>
-                <wp:effectExtent l="0" t="0" r="0" b="9525"/>
-                <wp:wrapSquare wrapText="bothSides"/>
-                <wp:docPr id="15" name="Надпись 15"/>
-                <wp:cNvGraphicFramePr>
-                  <a:graphicFrameLocks xmlns:a="http://schemas.openxmlformats.org/drawingml/2006/main"/>
-                </wp:cNvGraphicFramePr>
-                <a:graphic xmlns:a="http://schemas.openxmlformats.org/drawingml/2006/main">
-                  <a:graphicData uri="http://schemas.microsoft.com/office/word/2010/wordprocessingShape">
-                    <wps:wsp>
-                      <wps:cNvSpPr txBox="1">
-                        <a:spLocks noChangeArrowheads="1"/>
-                      </wps:cNvSpPr>
-                      <wps:spPr bwMode="auto">
-                        <a:xfrm>
-                          <a:off x="0" y="0"/>
-                          <a:ext cx="1129030" cy="295275"/>
-                        </a:xfrm>
-                        <a:prstGeom prst="rect">
-                          <a:avLst/>
-                        </a:prstGeom>
-                        <a:solidFill>
-                          <a:srgbClr val="FFFFFF"/>
-                        </a:solidFill>
-                        <a:ln>
-                          <a:noFill/>
-                        </a:ln>
-                        <a:extLst>
-                          <a:ext uri="{91240B29-F687-4F45-9708-019B960494DF}">
-                            <a14:hiddenLine xmlns:a14="http://schemas.microsoft.com/office/drawing/2010/main" w="9525">
-                              <a:solidFill>
-                                <a:srgbClr val="000000"/>
-                              </a:solidFill>
-                              <a:miter lim="800000"/>
-                              <a:headEnd/>
-                              <a:tailEnd/>
-                            </a14:hiddenLine>
-                          </a:ext>
-                        </a:extLst>
-                      </wps:spPr>
-                      <wps:txbx>
-                        <w:txbxContent>
-                          <w:p>
-                            <w:r>
-                              <w:rPr>
-                                <w:b/>
-                                <w:sz w:val="28"/>
-                              </w:rPr>
-                              <w:t>Название</w:t>
-                            </w:r>
-                            <w:r>
-                              <w:rPr>
-                                <w:b/>
-                                <w:sz w:val="28"/>
-                              </w:rPr>
-                              <w:t>:</w:t>
-                            </w:r>
-                          </w:p>
-                        </w:txbxContent>
-                      </wps:txbx>
-                      <wps:bodyPr rot="0" vert="horz" wrap="square" lIns="91440" tIns="45720" rIns="91440" bIns="45720" anchor="t" anchorCtr="0" upright="1">
-                        <a:noAutofit/>
-                      </wps:bodyPr>
-                    </wps:wsp>
-                  </a:graphicData>
-                </a:graphic>
-                <wp14:sizeRelH relativeFrom="page">
-                  <wp14:pctWidth>0</wp14:pctWidth>
-                </wp14:sizeRelH>
-                <wp14:sizeRelV relativeFrom="page">
-                  <wp14:pctHeight>0</wp14:pctHeight>
-                </wp14:sizeRelV>
-              </wp:anchor>
-            </w:drawing>
-          </mc:Choice>
-          <mc:Fallback>
-            <w:pict>
-              <v:shapetype w14:anchorId="051351C0" id="_x0000_t202" coordsize="21600,21600" o:spt="202" path="m,l,21600r21600,l21600,xe">
-                <v:stroke joinstyle="miter"/>
-                <v:path gradientshapeok="t" o:connecttype="rect"/>
-              </v:shapetype>
-              <v:shape id="Надпись 15" o:spid="_x0000_s1026" type="#_x0000_t202" style="position:absolute;left:0;text-align:left;margin-left:-1.05pt;margin-top:17.4pt;width:88.9pt;height:23.25pt;z-index:251660288;visibility:visible;mso-wrap-style:square;mso-width-percent:0;mso-height-percent:0;mso-wrap-distance-left:9pt;mso-wrap-distance-top:0;mso-wrap-distance-right:9pt;mso-wrap-distance-bottom:0;mso-position-horizontal:absolute;mso-position-horizontal-relative:text;mso-position-vertical:absolute;mso-position-vertical-relative:text;mso-width-percent:0;mso-height-percent:0;mso-width-relative:page;mso-height-relative:page;v-text-anchor:top" o:gfxdata="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" stroked="f">
-                <v:textbox>
-                  <w:txbxContent>
-                    <w:p>
-                      <w:r>
-                        <w:rPr>
-                          <w:b/>
-                          <w:sz w:val="28"/>
-                        </w:rPr>
-                        <w:t>Название</w:t>
-                      </w:r>
-                      <w:r>
-                        <w:rPr>
-                          <w:b/>
-                          <w:sz w:val="28"/>
-                        </w:rPr>
-                        <w:t>:</w:t>
-                      </w:r>
-                    </w:p>
-                  </w:txbxContent>
-                </v:textbox>
-                <w10:wrap type="square"/>
-              </v:shape>
-            </w:pict>
-          </mc:Fallback>
-        </mc:AlternateContent>
-      </w:r>
     </w:p>
     <w:p>
       <w:pPr>
@@ -671,19 +561,43 @@
       </w:pPr>
       <w:r>
         <w:rPr>
+          <w:rFonts w:asciiTheme="minorHAnsi" w:eastAsiaTheme="minorHAnsi" w:hAnsiTheme="minorHAnsi" w:cstheme="minorBidi"/>
+          <w:b/>
           <w:snapToGrid/>
-          <w:sz w:val="32"/>
-          <w:szCs w:val="32"/>
+          <w:sz w:val="28"/>
+          <w:szCs w:val="22"/>
+          <w:lang w:eastAsia="en-US"/>
         </w:rPr>
         <w:t xml:space="preserve"> </w:t>
       </w:r>
       <w:r>
         <w:rPr>
+          <w:rFonts w:asciiTheme="minorHAnsi" w:eastAsiaTheme="minorHAnsi" w:hAnsiTheme="minorHAnsi" w:cstheme="minorBidi"/>
+          <w:b/>
           <w:snapToGrid/>
-          <w:sz w:val="32"/>
-          <w:szCs w:val="32"/>
+          <w:sz w:val="28"/>
+          <w:szCs w:val="22"/>
+          <w:lang w:eastAsia="en-US"/>
         </w:rPr>
         <w:t xml:space="preserve"> </w:t>
+      </w:r>
+      <w:r>
+        <w:rPr>
+          <w:rFonts w:eastAsiaTheme="minorHAnsi"/>
+          <w:b/>
+          <w:snapToGrid/>
+          <w:sz w:val="28"/>
+          <w:szCs w:val="22"/>
+          <w:lang w:eastAsia="en-US"/>
+        </w:rPr>
+        <w:t>Название:</w:t>
+      </w:r>
+      <w:r>
+        <w:rPr>
+          <w:b/>
+          <w:sz w:val="28"/>
+        </w:rPr>
+        <w:tab/>
       </w:r>
     </w:p>
     <w:p>
@@ -693,11 +607,11 @@
           <w:sz w:val="32"/>
           <w:szCs w:val="32"/>
           <w:u w:val="single"/>
-          <w:lang w:val="en-US"/>
         </w:rPr>
       </w:pPr>
       <w:r>
         <w:rPr>
+          <w:rFonts w:ascii="Times New Roman" w:hAnsi="Times New Roman" w:cs="Times New Roman"/>
           <w:b/>
           <w:sz w:val="28"/>
         </w:rPr>
@@ -728,6 +642,34 @@
         </w:rPr>
         <w:t xml:space="preserve">нализ алгоритмов </w:t>
       </w:r>
+    </w:p>
+    <w:p>
+      <w:pPr>
+        <w:pStyle w:val="11"/>
+        <w:shd w:val="clear" w:color="auto" w:fill="FFFFFF"/>
+        <w:tabs>
+          <w:tab w:val="left" w:pos="5670"/>
+        </w:tabs>
+        <w:spacing w:line="360" w:lineRule="auto"/>
+        <w:jc w:val="both"/>
+        <w:rPr>
+          <w:sz w:val="28"/>
+        </w:rPr>
+      </w:pPr>
+    </w:p>
+    <w:p>
+      <w:pPr>
+        <w:pStyle w:val="11"/>
+        <w:shd w:val="clear" w:color="auto" w:fill="FFFFFF"/>
+        <w:tabs>
+          <w:tab w:val="left" w:pos="5670"/>
+        </w:tabs>
+        <w:spacing w:line="360" w:lineRule="auto"/>
+        <w:jc w:val="both"/>
+        <w:rPr>
+          <w:sz w:val="28"/>
+        </w:rPr>
+      </w:pPr>
     </w:p>
     <w:p>
       <w:pPr>
@@ -750,11 +692,11 @@
         <w:tblLook w:val="04A0" w:firstRow="1" w:lastRow="0" w:firstColumn="1" w:lastColumn="0" w:noHBand="0" w:noVBand="1"/>
       </w:tblPr>
       <w:tblGrid>
-        <w:gridCol w:w="2051"/>
-        <w:gridCol w:w="1679"/>
-        <w:gridCol w:w="1528"/>
-        <w:gridCol w:w="2015"/>
-        <w:gridCol w:w="1974"/>
+        <w:gridCol w:w="2152"/>
+        <w:gridCol w:w="1661"/>
+        <w:gridCol w:w="1475"/>
+        <w:gridCol w:w="1983"/>
+        <w:gridCol w:w="1976"/>
       </w:tblGrid>
       <w:tr>
         <w:tc>
@@ -764,15 +706,19 @@
           </w:tcPr>
           <w:p>
             <w:pPr>
-              <w:rPr>
+              <w:ind w:left="142"/>
+              <w:rPr>
+                <w:bCs/>
                 <w:sz w:val="28"/>
                 <w:szCs w:val="28"/>
+                <w:lang w:val="en-US"/>
               </w:rPr>
             </w:pPr>
             <w:r>
               <w:rPr>
+                <w:rFonts w:ascii="Times New Roman" w:hAnsi="Times New Roman" w:cs="Times New Roman"/>
+                <w:bCs/>
                 <w:sz w:val="28"/>
-                <w:szCs w:val="28"/>
               </w:rPr>
               <w:t>Студент</w:t>
             </w:r>
@@ -788,7 +734,7 @@
               <w:pBdr>
                 <w:bottom w:val="single" w:sz="6" w:space="1" w:color="auto"/>
               </w:pBdr>
-              <w:jc w:val="center"/>
+              <w:ind w:left="142"/>
               <w:rPr>
                 <w:sz w:val="28"/>
                 <w:szCs w:val="28"/>
@@ -796,8 +742,9 @@
             </w:pPr>
             <w:r>
               <w:rPr>
+                <w:rFonts w:ascii="Times New Roman" w:hAnsi="Times New Roman" w:cs="Times New Roman"/>
+                <w:bCs/>
                 <w:sz w:val="28"/>
-                <w:szCs w:val="28"/>
               </w:rPr>
               <w:t>ИУ7-52Б</w:t>
             </w:r>
@@ -843,6 +790,7 @@
               <w:pBdr>
                 <w:bottom w:val="single" w:sz="6" w:space="1" w:color="auto"/>
               </w:pBdr>
+              <w:ind w:left="142"/>
               <w:rPr>
                 <w:sz w:val="28"/>
                 <w:szCs w:val="28"/>
@@ -851,18 +799,11 @@
             </w:pPr>
             <w:r>
               <w:rPr>
+                <w:rFonts w:ascii="Times New Roman" w:hAnsi="Times New Roman" w:cs="Times New Roman"/>
+                <w:bCs/>
                 <w:sz w:val="28"/>
-                <w:szCs w:val="28"/>
-              </w:rPr>
-              <w:t>Сучков А.Д</w:t>
-            </w:r>
-            <w:r>
-              <w:rPr>
-                <w:sz w:val="28"/>
-                <w:szCs w:val="28"/>
-                <w:lang w:val="en-US"/>
-              </w:rPr>
-              <w:t>.</w:t>
+              </w:rPr>
+              <w:t>Сучков А.Д.</w:t>
             </w:r>
           </w:p>
         </w:tc>
@@ -891,8 +832,14 @@
           <w:p>
             <w:pPr>
               <w:jc w:val="center"/>
+              <w:rPr>
+                <w:rFonts w:ascii="Times New Roman" w:hAnsi="Times New Roman" w:cs="Times New Roman"/>
+              </w:rPr>
             </w:pPr>
             <w:r>
+              <w:rPr>
+                <w:rFonts w:ascii="Times New Roman" w:hAnsi="Times New Roman" w:cs="Times New Roman"/>
+              </w:rPr>
               <w:t>(Группа)</w:t>
             </w:r>
           </w:p>
@@ -915,8 +862,14 @@
           <w:p>
             <w:pPr>
               <w:jc w:val="center"/>
+              <w:rPr>
+                <w:rFonts w:ascii="Times New Roman" w:hAnsi="Times New Roman" w:cs="Times New Roman"/>
+              </w:rPr>
             </w:pPr>
             <w:r>
+              <w:rPr>
+                <w:rFonts w:ascii="Times New Roman" w:hAnsi="Times New Roman" w:cs="Times New Roman"/>
+              </w:rPr>
               <w:t>(Подпись, дата)</w:t>
             </w:r>
           </w:p>
@@ -931,6 +884,9 @@
               <w:jc w:val="center"/>
             </w:pPr>
             <w:r>
+              <w:rPr>
+                <w:rFonts w:ascii="Times New Roman" w:hAnsi="Times New Roman" w:cs="Times New Roman"/>
+              </w:rPr>
               <w:t>(И.О. Фамилия)</w:t>
             </w:r>
           </w:p>
@@ -1004,6 +960,7 @@
           </w:tcPr>
           <w:p>
             <w:pPr>
+              <w:ind w:left="142"/>
               <w:rPr>
                 <w:sz w:val="28"/>
                 <w:szCs w:val="28"/>
@@ -1011,8 +968,9 @@
             </w:pPr>
             <w:r>
               <w:rPr>
+                <w:rFonts w:ascii="Times New Roman" w:hAnsi="Times New Roman" w:cs="Times New Roman"/>
+                <w:bCs/>
                 <w:sz w:val="28"/>
-                <w:szCs w:val="28"/>
               </w:rPr>
               <w:t>Преподаватель</w:t>
             </w:r>
@@ -1065,6 +1023,7 @@
               <w:pBdr>
                 <w:bottom w:val="single" w:sz="6" w:space="1" w:color="auto"/>
               </w:pBdr>
+              <w:ind w:left="142"/>
               <w:rPr>
                 <w:sz w:val="28"/>
                 <w:szCs w:val="28"/>
@@ -1072,57 +1031,65 @@
             </w:pPr>
             <w:r>
               <w:rPr>
+                <w:rFonts w:ascii="Times New Roman" w:hAnsi="Times New Roman" w:cs="Times New Roman"/>
+                <w:bCs/>
                 <w:sz w:val="28"/>
-                <w:szCs w:val="28"/>
               </w:rPr>
               <w:t>Волко</w:t>
             </w:r>
             <w:r>
               <w:rPr>
+                <w:rFonts w:ascii="Times New Roman" w:hAnsi="Times New Roman" w:cs="Times New Roman"/>
+                <w:bCs/>
                 <w:sz w:val="28"/>
-                <w:szCs w:val="28"/>
               </w:rPr>
               <w:t>в</w:t>
             </w:r>
             <w:r>
               <w:rPr>
+                <w:rFonts w:ascii="Times New Roman" w:hAnsi="Times New Roman" w:cs="Times New Roman"/>
+                <w:bCs/>
                 <w:sz w:val="28"/>
-                <w:szCs w:val="28"/>
               </w:rPr>
               <w:t>а</w:t>
             </w:r>
             <w:r>
               <w:rPr>
+                <w:rFonts w:ascii="Times New Roman" w:hAnsi="Times New Roman" w:cs="Times New Roman"/>
+                <w:bCs/>
                 <w:sz w:val="28"/>
-                <w:szCs w:val="28"/>
               </w:rPr>
               <w:t xml:space="preserve"> </w:t>
             </w:r>
             <w:r>
               <w:rPr>
+                <w:rFonts w:ascii="Times New Roman" w:hAnsi="Times New Roman" w:cs="Times New Roman"/>
+                <w:bCs/>
                 <w:sz w:val="28"/>
-                <w:szCs w:val="28"/>
               </w:rPr>
               <w:t>Л</w:t>
             </w:r>
             <w:r>
               <w:rPr>
+                <w:rFonts w:ascii="Times New Roman" w:hAnsi="Times New Roman" w:cs="Times New Roman"/>
+                <w:bCs/>
                 <w:sz w:val="28"/>
-                <w:szCs w:val="28"/>
               </w:rPr>
               <w:t>.</w:t>
             </w:r>
             <w:r>
               <w:rPr>
+                <w:rFonts w:ascii="Times New Roman" w:hAnsi="Times New Roman" w:cs="Times New Roman"/>
+                <w:bCs/>
                 <w:sz w:val="28"/>
-                <w:szCs w:val="28"/>
               </w:rPr>
               <w:t>Л</w:t>
             </w:r>
             <w:r>
               <w:rPr>
+                <w:rFonts w:ascii="Times New Roman" w:hAnsi="Times New Roman" w:cs="Times New Roman"/>
+                <w:bCs/>
                 <w:sz w:val="28"/>
-                <w:szCs w:val="28"/>
               </w:rPr>
               <w:t>.</w:t>
             </w:r>
@@ -1176,6 +1143,9 @@
               <w:jc w:val="center"/>
             </w:pPr>
             <w:r>
+              <w:rPr>
+                <w:rFonts w:ascii="Times New Roman" w:hAnsi="Times New Roman" w:cs="Times New Roman"/>
+              </w:rPr>
               <w:t>(Подпись, дата)</w:t>
             </w:r>
           </w:p>
@@ -1190,7 +1160,13 @@
               <w:jc w:val="center"/>
             </w:pPr>
             <w:r>
-              <w:t>(И.О. Фамилия)</w:t>
+              <w:t>(</w:t>
+            </w:r>
+            <w:r>
+              <w:rPr>
+                <w:rFonts w:ascii="Times New Roman" w:hAnsi="Times New Roman" w:cs="Times New Roman"/>
+              </w:rPr>
+              <w:t>И.О. Фамилия)</w:t>
             </w:r>
           </w:p>
         </w:tc>
@@ -1231,11 +1207,13 @@
       <w:pPr>
         <w:jc w:val="center"/>
         <w:rPr>
+          <w:rFonts w:ascii="Times New Roman" w:hAnsi="Times New Roman" w:cs="Times New Roman"/>
           <w:sz w:val="24"/>
         </w:rPr>
       </w:pPr>
       <w:r>
         <w:rPr>
+          <w:rFonts w:ascii="Times New Roman" w:hAnsi="Times New Roman" w:cs="Times New Roman"/>
           <w:sz w:val="24"/>
         </w:rPr>
         <w:t>Москва, 2020</w:t>

</xml_diff>